<commit_message>
On branch dev  Your branch is up to date with 'origin/dev'.
 Changes to be committed:
	modified:   Text for website.docx
	modified:   contact.html
	modified:   index.html
	modified:   navstyle.css
	renamed:    projects.css -> research.css
	renamed:    publications.html -> research.html
	modified:   style.css
	renamed:    publications.css -> teaching.css
	renamed:    projects.html -> teaching.html
	deleted:    ~$xt for website.docx
	deleted:    ~WRL1203.tmp
</commit_message>
<xml_diff>
--- a/Text for website.docx
+++ b/Text for website.docx
@@ -177,21 +177,8 @@
     <w:p/>
     <w:p>
       <w:r>
-        <w:t xml:space="preserve">After completing my studies in Durham, I moved to the School of Mathematics in Bristol to work under the supervision of Professor Jonathan Robbins (currently Head of School) and Dr Tomasz </w:t>
-      </w:r>
-      <w:proofErr w:type="spellStart"/>
-      <w:r>
-        <w:t>Maciazek</w:t>
-      </w:r>
-      <w:proofErr w:type="spellEnd"/>
-      <w:r>
-        <w:t xml:space="preserve"> (currently Vice Chancellor’s Fellow). Our work focuses on the mathematical description of a class of particles called </w:t>
-      </w:r>
-      <w:proofErr w:type="spellStart"/>
-      <w:r>
-        <w:t>anyons</w:t>
-      </w:r>
-      <w:proofErr w:type="spellEnd"/>
+        <w:t>After completing my studies in Durham, I moved to the School of Mathematics in Bristol to work under the supervision of Professor Jonathan Robbins (currently Head of School) and Dr Tomasz Maciazek (currently Vice Chancellor’s Fellow). Our work focuses on the mathematical description of a class of particles called anyons</w:t>
+      </w:r>
       <w:r>
         <w:t xml:space="preserve"> which exist only in two-dimensional systems</w:t>
       </w:r>
@@ -215,6 +202,55 @@
       </w:r>
       <w:r>
         <w:t xml:space="preserve"> and third year modules.</w:t>
+      </w:r>
+    </w:p>
+    <w:p>
+      <w:r>
+        <w:br w:type="page"/>
+      </w:r>
+    </w:p>
+    <w:p>
+      <w:r>
+        <w:lastRenderedPageBreak/>
+        <w:t>Research:</w:t>
+      </w:r>
+    </w:p>
+    <w:p>
+      <w:r>
+        <w:t xml:space="preserve">My research </w:t>
+      </w:r>
+      <w:r>
+        <w:t>toward my PhD is</w:t>
+      </w:r>
+      <w:r>
+        <w:t xml:space="preserve"> in the field of mathematical physics, specifically in </w:t>
+      </w:r>
+      <w:r>
+        <w:t>the study of anyons in quantum mechanics</w:t>
+      </w:r>
+      <w:r>
+        <w:t xml:space="preserve"> While in three dimensional quantum systems there are two classes of particles, being fermions and bosons, when two dimensional systems are studied it is known that particles may fall into a more general classification</w:t>
+      </w:r>
+      <w:r>
+        <w:t>.</w:t>
+      </w:r>
+      <w:r>
+        <w:t xml:space="preserve"> These particles are know as anyons because they can hold any quantum statistics, and their behaviour is characterised by a parameter between zero and one known as the fractional statistics parameter. If this parameter is set to zero or one then bosonic or fermionic behvaiour is recovered respectively. The worldlines of anyons form braids through 2+1-dimensions, and the exact braiding of these particles effects their quantum state.</w:t>
+      </w:r>
+    </w:p>
+    <w:p/>
+    <w:p>
+      <w:r>
+        <w:t>Anyons have been used as a model for particles in order to describe a mysterious physical phenomenon called the fractional quantum Hall effect, and have been proposed as a route to fault-tolerant quantum computing due to their topological nature. Architectures for topological quantum computers often involve the exchange of anyons around junctions in a network of nanowires. The goal of my PhD project is to develop the quantum theory for anyons on wire networks.</w:t>
+      </w:r>
+    </w:p>
+    <w:p/>
+    <w:p>
+      <w:r>
+        <w:t xml:space="preserve">Recent additional research in my group has studied the </w:t>
+      </w:r>
+      <w:r>
+        <w:t>natural orbitals and occupation numbers in anionic systems. The natural occupation numbers can be thought of as the amplitudes of orbitals when the ground state of a many-particle quantum system is approximated with single-particle orbitals. We found that these occupation numbers decay more slowly for two-dimensional anyons than for three-dimensional electrons, establishing a greater correlation for particles in two-dimensions.</w:t>
       </w:r>
     </w:p>
     <w:sectPr>

</xml_diff>